<commit_message>
paper updates and add bootstrap locations to F-test plots in code
</commit_message>
<xml_diff>
--- a/paper/REVISE_MANUSCRIPT1/TableS1.docx
+++ b/paper/REVISE_MANUSCRIPT1/TableS1.docx
@@ -3,9 +3,104 @@
 <w:document xmlns:wpc="http://schemas.microsoft.com/office/word/2010/wordprocessingCanvas" xmlns:mo="http://schemas.microsoft.com/office/mac/office/2008/main" xmlns:mc="http://schemas.openxmlformats.org/markup-compatibility/2006" xmlns:mv="urn:schemas-microsoft-com:mac:vml" xmlns:o="urn:schemas-microsoft-com:office:office" xmlns:r="http://schemas.openxmlformats.org/officeDocument/2006/relationships" xmlns:m="http://schemas.openxmlformats.org/officeDocument/2006/math" xmlns:v="urn:schemas-microsoft-com:vml" xmlns:wp14="http://schemas.microsoft.com/office/word/2010/wordprocessingDrawing" xmlns:wp="http://schemas.openxmlformats.org/drawingml/2006/wordprocessingDrawing" xmlns:w10="urn:schemas-microsoft-com:office:word" xmlns:w="http://schemas.openxmlformats.org/wordprocessingml/2006/main" xmlns:w14="http://schemas.microsoft.com/office/word/2010/wordml" xmlns:wpg="http://schemas.microsoft.com/office/word/2010/wordprocessingGroup" xmlns:wpi="http://schemas.microsoft.com/office/word/2010/wordprocessingInk" xmlns:wne="http://schemas.microsoft.com/office/word/2006/wordml" xmlns:wps="http://schemas.microsoft.com/office/word/2010/wordprocessingShape" mc:Ignorable="w14 wp14">
   <w:body>
     <w:p>
+      <w:r>
+        <w:t xml:space="preserve">EC03 </w:t>
+      </w:r>
+      <w:r>
+        <w:t>No</w:t>
+      </w:r>
+      <w:r>
+        <w:t xml:space="preserve"> </w:t>
+      </w:r>
+      <w:r>
+        <w:t>ray</w:t>
+      </w:r>
+      <w:r>
+        <w:t xml:space="preserve"> </w:t>
+      </w:r>
+      <w:r>
+        <w:t>bending</w:t>
+      </w:r>
+    </w:p>
+    <w:p>
+      <w:r>
+        <w:t xml:space="preserve">X:     -291.2 m (1.4) </w:t>
+      </w:r>
+    </w:p>
+    <w:p>
+      <w:r>
+        <w:t xml:space="preserve">Y:    -170.5 m (2.5) </w:t>
+      </w:r>
+    </w:p>
+    <w:p>
+      <w:r>
+        <w:t xml:space="preserve">Depth: -4742.0 m (5.4) </w:t>
+      </w:r>
+    </w:p>
+    <w:p>
+      <w:r>
+        <w:t xml:space="preserve">TAT:   14.0 </w:t>
+      </w:r>
+      <w:proofErr w:type="spellStart"/>
+      <w:r>
+        <w:t>ms</w:t>
+      </w:r>
+      <w:proofErr w:type="spellEnd"/>
+      <w:r>
+        <w:t xml:space="preserve"> (0.000000) </w:t>
+      </w:r>
+    </w:p>
+    <w:p>
+      <w:r>
+        <w:t>Water Vel.: 1506.4 m/s (1.605341)</w:t>
+      </w:r>
+    </w:p>
+    <w:p/>
+    <w:p>
+      <w:r>
+        <w:t xml:space="preserve">EC03 </w:t>
+      </w:r>
+      <w:r>
+        <w:t>ray bending</w:t>
+      </w:r>
+    </w:p>
+    <w:p>
+      <w:r>
+        <w:t xml:space="preserve">X:     -291.3 m (1.5) </w:t>
+      </w:r>
       <w:bookmarkStart w:id="0" w:name="_GoBack"/>
       <w:bookmarkEnd w:id="0"/>
     </w:p>
+    <w:p>
+      <w:r>
+        <w:t xml:space="preserve">Y:    -170.4 m (2.6) </w:t>
+      </w:r>
+    </w:p>
+    <w:p>
+      <w:r>
+        <w:t xml:space="preserve">Depth: -4742.4 m (5.5) </w:t>
+      </w:r>
+    </w:p>
+    <w:p>
+      <w:r>
+        <w:t xml:space="preserve">TAT:   14.0 </w:t>
+      </w:r>
+      <w:proofErr w:type="spellStart"/>
+      <w:r>
+        <w:t>ms</w:t>
+      </w:r>
+      <w:proofErr w:type="spellEnd"/>
+      <w:r>
+        <w:t xml:space="preserve"> (0.000000) </w:t>
+      </w:r>
+    </w:p>
+    <w:p>
+      <w:r>
+        <w:t>Water Vel.: 1506.6 m/s (1.638528)</w:t>
+      </w:r>
+    </w:p>
+    <w:p/>
+    <w:p/>
     <w:sectPr>
       <w:pgSz w:w="12240" w:h="15840"/>
       <w:pgMar w:top="1440" w:right="1800" w:bottom="1440" w:left="1800" w:header="720" w:footer="720" w:gutter="0"/>

</xml_diff>